<commit_message>
Updating project files and report
</commit_message>
<xml_diff>
--- a/Speaker Recognition Report.docx
+++ b/Speaker Recognition Report.docx
@@ -327,7 +327,7 @@
           <w:rtl w:val="0"/>
         </w:rPr>
         <w:tab/>
-        <w:t xml:space="preserve">Now that we have our Mel Frequency Filter Coefficients, we can split them up into separate clusters each with a certain centroid. The method that I chose to use for clustering is known as the kmeans algorithm. This algorithm finds k different groups in a given N dimensional dataset and returns the centroids of each group. In order to predict which speaker from the training group a given test speaker belongs to, we need to find the centroids for every single speaker in the training dataset.</w:t>
+        <w:t xml:space="preserve">Now that we have our Mel Frequency Filter Coefficients, we can split them up into separate clusters each with a certain centroid. The method that I chose to use for clustering is known as the k means algorithm. This algorithm finds k different groups in a given N dimensional dataset and returns the centroids of each group. In order to predict which speaker from the training group a given test speaker belongs to, we need to find the centroids for every single speaker in the training dataset.</w:t>
       </w:r>
     </w:p>
     <w:p>
@@ -348,7 +348,7 @@
           <w:rtl w:val="0"/>
         </w:rPr>
         <w:tab/>
-        <w:t xml:space="preserve">Once we have the centroids for every speaker in our training dataset, we can attempt to predict who our test speaker is by fitting the mfcc’s of this speaker to each group of centroids. This process is done by finding the data point with the shortest euclidean distance to a given centroid. Once the data is fit to a kmeans model, we can evaluate the degree of fit by finding the speaker in the training set that returns the smallest possible sum euclidean distance from each mfcc point to its respective centroid. This metric tells us how closely each data point is centered around its respective cluster. We determine which speaker we predict from the training set by finding kmeans model that returns the smallest sum euclidean distance. </w:t>
+        <w:t xml:space="preserve">Once we have the centroids for every speaker in our training dataset, we can attempt to predict who our test speaker is by fitting the mfcc’s of this speaker to each group of centroids. This process is done by finding the data point with the shortest euclidean distance to a given centroid. Once the data is fit to a kmeans model, we can evaluate the degree of fit by finding the speaker in the training set that returns the smallest possible sum euclidean distance from each mfcc point to its respective centroid. This metric tells us how closely each data point is centered around its respective cluster. We determine which speaker we predict from the training set by finding k means model that returns the smallest sum euclidean distance. </w:t>
       </w:r>
     </w:p>
     <w:p>
@@ -408,7 +408,7 @@
     <w:p>
       <w:pPr>
         <w:spacing w:line="480" w:lineRule="auto"/>
-        <w:ind w:left="0" w:firstLine="0"/>
+        <w:ind w:left="0" w:firstLine="720"/>
         <w:rPr>
           <w:rFonts w:ascii="Times New Roman" w:cs="Times New Roman" w:eastAsia="Times New Roman" w:hAnsi="Times New Roman"/>
           <w:sz w:val="24"/>
@@ -1619,7 +1619,7 @@
     <w:p>
       <w:pPr>
         <w:spacing w:line="480" w:lineRule="auto"/>
-        <w:ind w:left="0" w:firstLine="0"/>
+        <w:ind w:left="0" w:firstLine="720"/>
         <w:rPr>
           <w:rFonts w:ascii="Times New Roman" w:cs="Times New Roman" w:eastAsia="Times New Roman" w:hAnsi="Times New Roman"/>
           <w:sz w:val="24"/>
@@ -1656,12 +1656,12 @@
           <wp:inline distB="114300" distT="114300" distL="114300" distR="114300">
             <wp:extent cx="5334000" cy="4000500"/>
             <wp:effectExtent b="0" l="0" r="0" t="0"/>
-            <wp:docPr id="2" name="image3.png"/>
+            <wp:docPr id="4" name="image7.png"/>
             <a:graphic>
               <a:graphicData uri="http://schemas.openxmlformats.org/drawingml/2006/picture">
                 <pic:pic>
                   <pic:nvPicPr>
-                    <pic:cNvPr id="0" name="image3.png"/>
+                    <pic:cNvPr id="0" name="image7.png"/>
                     <pic:cNvPicPr preferRelativeResize="0"/>
                   </pic:nvPicPr>
                   <pic:blipFill>
@@ -1725,7 +1725,7 @@
     <w:p>
       <w:pPr>
         <w:spacing w:line="480" w:lineRule="auto"/>
-        <w:ind w:left="0" w:firstLine="0"/>
+        <w:ind w:left="0" w:firstLine="720"/>
         <w:rPr>
           <w:rFonts w:ascii="Times New Roman" w:cs="Times New Roman" w:eastAsia="Times New Roman" w:hAnsi="Times New Roman"/>
           <w:sz w:val="24"/>
@@ -1762,12 +1762,12 @@
           <wp:inline distB="114300" distT="114300" distL="114300" distR="114300">
             <wp:extent cx="5334000" cy="4000500"/>
             <wp:effectExtent b="0" l="0" r="0" t="0"/>
-            <wp:docPr id="5" name="image6.png"/>
+            <wp:docPr id="7" name="image9.png"/>
             <a:graphic>
               <a:graphicData uri="http://schemas.openxmlformats.org/drawingml/2006/picture">
                 <pic:pic>
                   <pic:nvPicPr>
-                    <pic:cNvPr id="0" name="image6.png"/>
+                    <pic:cNvPr id="0" name="image9.png"/>
                     <pic:cNvPicPr preferRelativeResize="0"/>
                   </pic:nvPicPr>
                   <pic:blipFill>
@@ -1858,7 +1858,7 @@
     <w:p>
       <w:pPr>
         <w:spacing w:line="480" w:lineRule="auto"/>
-        <w:ind w:left="0" w:firstLine="0"/>
+        <w:ind w:left="0" w:firstLine="720"/>
         <w:rPr>
           <w:rFonts w:ascii="Times New Roman" w:cs="Times New Roman" w:eastAsia="Times New Roman" w:hAnsi="Times New Roman"/>
           <w:sz w:val="24"/>
@@ -1895,12 +1895,12 @@
           <wp:inline distB="114300" distT="114300" distL="114300" distR="114300">
             <wp:extent cx="3079750" cy="2309813"/>
             <wp:effectExtent b="0" l="0" r="0" t="0"/>
-            <wp:docPr id="4" name="image5.png"/>
+            <wp:docPr id="6" name="image2.png"/>
             <a:graphic>
               <a:graphicData uri="http://schemas.openxmlformats.org/drawingml/2006/picture">
                 <pic:pic>
                   <pic:nvPicPr>
-                    <pic:cNvPr id="0" name="image5.png"/>
+                    <pic:cNvPr id="0" name="image2.png"/>
                     <pic:cNvPicPr preferRelativeResize="0"/>
                   </pic:nvPicPr>
                   <pic:blipFill>
@@ -1934,12 +1934,12 @@
           <wp:inline distB="114300" distT="114300" distL="114300" distR="114300">
             <wp:extent cx="2757488" cy="1277241"/>
             <wp:effectExtent b="0" l="0" r="0" t="0"/>
-            <wp:docPr id="1" name="image7.gif"/>
+            <wp:docPr id="2" name="image1.gif"/>
             <a:graphic>
               <a:graphicData uri="http://schemas.openxmlformats.org/drawingml/2006/picture">
                 <pic:pic>
                   <pic:nvPicPr>
-                    <pic:cNvPr id="0" name="image7.gif"/>
+                    <pic:cNvPr id="0" name="image1.gif"/>
                     <pic:cNvPicPr preferRelativeResize="0"/>
                   </pic:nvPicPr>
                   <pic:blipFill>
@@ -2026,7 +2026,7 @@
     <w:p>
       <w:pPr>
         <w:spacing w:line="480" w:lineRule="auto"/>
-        <w:ind w:left="0" w:firstLine="0"/>
+        <w:ind w:left="0" w:firstLine="720"/>
         <w:rPr>
           <w:rFonts w:ascii="Times New Roman" w:cs="Times New Roman" w:eastAsia="Times New Roman" w:hAnsi="Times New Roman"/>
           <w:sz w:val="24"/>
@@ -2073,7 +2073,7 @@
     <w:p>
       <w:pPr>
         <w:spacing w:line="480" w:lineRule="auto"/>
-        <w:ind w:left="0" w:firstLine="0"/>
+        <w:ind w:left="0" w:firstLine="720"/>
         <w:rPr>
           <w:rFonts w:ascii="Times New Roman" w:cs="Times New Roman" w:eastAsia="Times New Roman" w:hAnsi="Times New Roman"/>
           <w:sz w:val="24"/>
@@ -2120,7 +2120,7 @@
     <w:p>
       <w:pPr>
         <w:spacing w:line="480" w:lineRule="auto"/>
-        <w:ind w:left="0" w:firstLine="0"/>
+        <w:ind w:left="0" w:firstLine="720"/>
         <w:rPr>
           <w:rFonts w:ascii="Times New Roman" w:cs="Times New Roman" w:eastAsia="Times New Roman" w:hAnsi="Times New Roman"/>
           <w:sz w:val="24"/>
@@ -2157,12 +2157,12 @@
           <wp:inline distB="114300" distT="114300" distL="114300" distR="114300">
             <wp:extent cx="5334000" cy="4000500"/>
             <wp:effectExtent b="0" l="0" r="0" t="0"/>
-            <wp:docPr id="3" name="image4.png"/>
+            <wp:docPr id="5" name="image6.png"/>
             <a:graphic>
               <a:graphicData uri="http://schemas.openxmlformats.org/drawingml/2006/picture">
                 <pic:pic>
                   <pic:nvPicPr>
-                    <pic:cNvPr id="0" name="image4.png"/>
+                    <pic:cNvPr id="0" name="image6.png"/>
                     <pic:cNvPicPr preferRelativeResize="0"/>
                   </pic:nvPicPr>
                   <pic:blipFill>
@@ -2253,7 +2253,7 @@
     <w:p>
       <w:pPr>
         <w:spacing w:line="480" w:lineRule="auto"/>
-        <w:ind w:left="0" w:firstLine="0"/>
+        <w:ind w:left="0" w:firstLine="720"/>
         <w:rPr>
           <w:rFonts w:ascii="Times New Roman" w:cs="Times New Roman" w:eastAsia="Times New Roman" w:hAnsi="Times New Roman"/>
           <w:sz w:val="24"/>
@@ -2290,12 +2290,12 @@
           <wp:inline distB="114300" distT="114300" distL="114300" distR="114300">
             <wp:extent cx="5334000" cy="4000500"/>
             <wp:effectExtent b="0" l="0" r="0" t="0"/>
-            <wp:docPr id="6" name="image2.png"/>
+            <wp:docPr id="8" name="image5.png"/>
             <a:graphic>
               <a:graphicData uri="http://schemas.openxmlformats.org/drawingml/2006/picture">
                 <pic:pic>
                   <pic:nvPicPr>
-                    <pic:cNvPr id="0" name="image2.png"/>
+                    <pic:cNvPr id="0" name="image5.png"/>
                     <pic:cNvPicPr preferRelativeResize="0"/>
                   </pic:nvPicPr>
                   <pic:blipFill>
@@ -2359,7 +2359,7 @@
     <w:p>
       <w:pPr>
         <w:spacing w:line="480" w:lineRule="auto"/>
-        <w:ind w:left="0" w:firstLine="0"/>
+        <w:ind w:left="0" w:firstLine="720"/>
         <w:rPr>
           <w:rFonts w:ascii="Times New Roman" w:cs="Times New Roman" w:eastAsia="Times New Roman" w:hAnsi="Times New Roman"/>
           <w:sz w:val="24"/>
@@ -2406,27 +2406,28 @@
     <w:p>
       <w:pPr>
         <w:spacing w:line="480" w:lineRule="auto"/>
+        <w:ind w:left="0" w:firstLine="720"/>
+        <w:rPr>
+          <w:rFonts w:ascii="Times New Roman" w:cs="Times New Roman" w:eastAsia="Times New Roman" w:hAnsi="Times New Roman"/>
+          <w:sz w:val="24"/>
+          <w:szCs w:val="24"/>
+        </w:rPr>
+      </w:pPr>
+      <w:r>
+        <w:rPr>
+          <w:rFonts w:ascii="Times New Roman" w:cs="Times New Roman" w:eastAsia="Times New Roman" w:hAnsi="Times New Roman"/>
+          <w:sz w:val="24"/>
+          <w:szCs w:val="24"/>
+          <w:rtl w:val="0"/>
+        </w:rPr>
+        <w:t xml:space="preserve">In this test we finally get to run the full program to see if it can accurately predict which speaker is which. It is important to note that I added four new audio files to the test dataset and three new files to the training set. The new files in the training set are myself and my two roommates speaking (all say “zero”) following the same format of the other files. Of the four files added to the training set, three of them are similar to the three added to the training set, but they were recorded separately so that there may be some discrepancies. The fourth file I asked my roommate to say the number “seven”. The results of the predictions can be seen below. </w:t>
+      </w:r>
+    </w:p>
+    <w:p>
+      <w:pPr>
+        <w:spacing w:line="240" w:lineRule="auto"/>
         <w:ind w:left="0" w:firstLine="0"/>
-        <w:rPr>
-          <w:rFonts w:ascii="Times New Roman" w:cs="Times New Roman" w:eastAsia="Times New Roman" w:hAnsi="Times New Roman"/>
-          <w:sz w:val="24"/>
-          <w:szCs w:val="24"/>
-        </w:rPr>
-      </w:pPr>
-      <w:r>
-        <w:rPr>
-          <w:rFonts w:ascii="Times New Roman" w:cs="Times New Roman" w:eastAsia="Times New Roman" w:hAnsi="Times New Roman"/>
-          <w:sz w:val="24"/>
-          <w:szCs w:val="24"/>
-          <w:rtl w:val="0"/>
-        </w:rPr>
-        <w:t xml:space="preserve">In this test we finally get to run the full program to see if it can accurately predict which speaker is which. It is important to note that I added four new audio files to the test dataset and three new files to the training set. The new files in the training set are myself and my two roommates speaking (all say “zero”) following the same format of the other files. Of the four files added to the training set, three of them are similar to the three added to the training set, but they were recorded separately so that there may be some discrepancies. The fourth file I asked my roommate to say the number “seven”. The results of the predictions can be seen below. </w:t>
-      </w:r>
-    </w:p>
-    <w:p>
-      <w:pPr>
-        <w:spacing w:line="480" w:lineRule="auto"/>
-        <w:ind w:left="0" w:firstLine="0"/>
+        <w:jc w:val="center"/>
         <w:rPr>
           <w:rFonts w:ascii="Times New Roman" w:cs="Times New Roman" w:eastAsia="Times New Roman" w:hAnsi="Times New Roman"/>
           <w:sz w:val="24"/>
@@ -2443,12 +2444,12 @@
           <wp:inline distB="114300" distT="114300" distL="114300" distR="114300">
             <wp:extent cx="3657600" cy="2667000"/>
             <wp:effectExtent b="0" l="0" r="0" t="0"/>
-            <wp:docPr id="7" name="image1.png"/>
+            <wp:docPr id="9" name="image4.png"/>
             <a:graphic>
               <a:graphicData uri="http://schemas.openxmlformats.org/drawingml/2006/picture">
                 <pic:pic>
                   <pic:nvPicPr>
-                    <pic:cNvPr id="0" name="image1.png"/>
+                    <pic:cNvPr id="0" name="image4.png"/>
                     <pic:cNvPicPr preferRelativeResize="0"/>
                   </pic:nvPicPr>
                   <pic:blipFill>
@@ -2480,8 +2481,9 @@
     </w:p>
     <w:p>
       <w:pPr>
-        <w:spacing w:line="480" w:lineRule="auto"/>
+        <w:spacing w:line="240" w:lineRule="auto"/>
         <w:ind w:left="0" w:firstLine="0"/>
+        <w:jc w:val="center"/>
         <w:rPr>
           <w:rFonts w:ascii="Times New Roman" w:cs="Times New Roman" w:eastAsia="Times New Roman" w:hAnsi="Times New Roman"/>
           <w:b w:val="1"/>
@@ -2504,15 +2506,18 @@
       <w:pPr>
         <w:spacing w:line="480" w:lineRule="auto"/>
         <w:ind w:left="0" w:firstLine="0"/>
-        <w:rPr>
-          <w:rFonts w:ascii="Times New Roman" w:cs="Times New Roman" w:eastAsia="Times New Roman" w:hAnsi="Times New Roman"/>
-          <w:sz w:val="24"/>
-          <w:szCs w:val="24"/>
-        </w:rPr>
-      </w:pPr>
-      <w:r>
-        <w:rPr>
-          <w:rFonts w:ascii="Times New Roman" w:cs="Times New Roman" w:eastAsia="Times New Roman" w:hAnsi="Times New Roman"/>
+        <w:jc w:val="center"/>
+        <w:rPr>
+          <w:rFonts w:ascii="Times New Roman" w:cs="Times New Roman" w:eastAsia="Times New Roman" w:hAnsi="Times New Roman"/>
+          <w:b w:val="1"/>
+          <w:sz w:val="24"/>
+          <w:szCs w:val="24"/>
+        </w:rPr>
+      </w:pPr>
+      <w:r>
+        <w:rPr>
+          <w:rFonts w:ascii="Times New Roman" w:cs="Times New Roman" w:eastAsia="Times New Roman" w:hAnsi="Times New Roman"/>
+          <w:b w:val="1"/>
           <w:sz w:val="24"/>
           <w:szCs w:val="24"/>
           <w:rtl w:val="0"/>
@@ -2523,21 +2528,38 @@
     <w:p>
       <w:pPr>
         <w:spacing w:line="480" w:lineRule="auto"/>
-        <w:rPr>
-          <w:rFonts w:ascii="Times New Roman" w:cs="Times New Roman" w:eastAsia="Times New Roman" w:hAnsi="Times New Roman"/>
-          <w:b w:val="1"/>
-          <w:sz w:val="24"/>
-          <w:szCs w:val="24"/>
-        </w:rPr>
-      </w:pPr>
-      <w:r>
-        <w:rPr>
-          <w:rFonts w:ascii="Times New Roman" w:cs="Times New Roman" w:eastAsia="Times New Roman" w:hAnsi="Times New Roman"/>
-          <w:sz w:val="24"/>
-          <w:szCs w:val="24"/>
-          <w:rtl w:val="0"/>
-        </w:rPr>
-        <w:t xml:space="preserve">It is important to note that I labeled myself (Dylan) speaker 12, Picasso (Pico) as speaker 13, and Aaron as speaker 14. The ability of this program to predict who is speaking greatly exceeds my own abilities to discern the difference between similar speakers from test 1. The only time this program does not correctly estimate the speaker is when it is predicting the audio file when my roommate said something different than his training file. This suggests to me that to more accurately predict a certain speaker, our training data should have more of a person speaking than just a single word. </w:t>
+        <w:ind w:left="0" w:firstLine="0"/>
+        <w:rPr>
+          <w:rFonts w:ascii="Times New Roman" w:cs="Times New Roman" w:eastAsia="Times New Roman" w:hAnsi="Times New Roman"/>
+          <w:sz w:val="24"/>
+          <w:szCs w:val="24"/>
+        </w:rPr>
+      </w:pPr>
+      <w:r>
+        <w:rPr>
+          <w:rtl w:val="0"/>
+        </w:rPr>
+      </w:r>
+    </w:p>
+    <w:p>
+      <w:pPr>
+        <w:spacing w:line="480" w:lineRule="auto"/>
+        <w:ind w:firstLine="720"/>
+        <w:rPr>
+          <w:rFonts w:ascii="Times New Roman" w:cs="Times New Roman" w:eastAsia="Times New Roman" w:hAnsi="Times New Roman"/>
+          <w:b w:val="1"/>
+          <w:sz w:val="24"/>
+          <w:szCs w:val="24"/>
+        </w:rPr>
+      </w:pPr>
+      <w:r>
+        <w:rPr>
+          <w:rFonts w:ascii="Times New Roman" w:cs="Times New Roman" w:eastAsia="Times New Roman" w:hAnsi="Times New Roman"/>
+          <w:sz w:val="24"/>
+          <w:szCs w:val="24"/>
+          <w:rtl w:val="0"/>
+        </w:rPr>
+        <w:t xml:space="preserve">It is important to note that I labeled myself (Dylan) speaker 12, Picasso (Pico) as speaker 13, and Aaron as speaker 14. The ability of this program to predict who is speaking greatly exceeds my own abilities to discern the difference between similar speakers from test 1. The only time this program does not correctly estimate the speaker is when it is predicting the audio file when my roommate said something different than his training file. This suggests to me that to more accurately predict a certain speaker, our training data should contain more than a single word from each speaker. </w:t>
       </w:r>
       <w:r>
         <w:rPr>
@@ -2558,19 +2580,256 @@
           <w:b w:val="1"/>
           <w:sz w:val="24"/>
           <w:szCs w:val="24"/>
-          <w:highlight w:val="yellow"/>
-        </w:rPr>
-      </w:pPr>
-      <w:r>
-        <w:rPr>
-          <w:rFonts w:ascii="Times New Roman" w:cs="Times New Roman" w:eastAsia="Times New Roman" w:hAnsi="Times New Roman"/>
-          <w:b w:val="1"/>
-          <w:sz w:val="24"/>
-          <w:szCs w:val="24"/>
-          <w:highlight w:val="yellow"/>
-          <w:rtl w:val="0"/>
-        </w:rPr>
-        <w:t xml:space="preserve">Test 8: TODO</w:t>
+        </w:rPr>
+      </w:pPr>
+      <w:r>
+        <w:rPr>
+          <w:rFonts w:ascii="Times New Roman" w:cs="Times New Roman" w:eastAsia="Times New Roman" w:hAnsi="Times New Roman"/>
+          <w:b w:val="1"/>
+          <w:sz w:val="24"/>
+          <w:szCs w:val="24"/>
+          <w:rtl w:val="0"/>
+        </w:rPr>
+        <w:t xml:space="preserve">Test 8: Notch Filter Predictions</w:t>
+      </w:r>
+    </w:p>
+    <w:p>
+      <w:pPr>
+        <w:spacing w:line="480" w:lineRule="auto"/>
+        <w:ind w:left="0" w:firstLine="0"/>
+        <w:rPr>
+          <w:rFonts w:ascii="Times New Roman" w:cs="Times New Roman" w:eastAsia="Times New Roman" w:hAnsi="Times New Roman"/>
+          <w:sz w:val="24"/>
+          <w:szCs w:val="24"/>
+        </w:rPr>
+      </w:pPr>
+      <w:r>
+        <w:rPr>
+          <w:rFonts w:ascii="Times New Roman" w:cs="Times New Roman" w:eastAsia="Times New Roman" w:hAnsi="Times New Roman"/>
+          <w:sz w:val="24"/>
+          <w:szCs w:val="24"/>
+          <w:rtl w:val="0"/>
+        </w:rPr>
+        <w:t xml:space="preserve">In this test we follow the same procedure as the test above, except we add an extra step of applying a notch filter to the test files prior to pre processing. This notch filter has a stop band from 2 - 3 KHz and is applied to each of the audio files immediately after being read from the audioread function. The response of this filter is shown in figure 8.</w:t>
+      </w:r>
+    </w:p>
+    <w:p>
+      <w:pPr>
+        <w:spacing w:line="480" w:lineRule="auto"/>
+        <w:ind w:left="0" w:firstLine="0"/>
+        <w:rPr>
+          <w:rFonts w:ascii="Times New Roman" w:cs="Times New Roman" w:eastAsia="Times New Roman" w:hAnsi="Times New Roman"/>
+          <w:sz w:val="24"/>
+          <w:szCs w:val="24"/>
+        </w:rPr>
+      </w:pPr>
+      <w:r>
+        <w:rPr>
+          <w:rFonts w:ascii="Times New Roman" w:cs="Times New Roman" w:eastAsia="Times New Roman" w:hAnsi="Times New Roman"/>
+          <w:sz w:val="24"/>
+          <w:szCs w:val="24"/>
+        </w:rPr>
+        <w:drawing>
+          <wp:inline distB="114300" distT="114300" distL="114300" distR="114300">
+            <wp:extent cx="5943600" cy="3162300"/>
+            <wp:effectExtent b="0" l="0" r="0" t="0"/>
+            <wp:docPr id="1" name="image3.png"/>
+            <a:graphic>
+              <a:graphicData uri="http://schemas.openxmlformats.org/drawingml/2006/picture">
+                <pic:pic>
+                  <pic:nvPicPr>
+                    <pic:cNvPr id="0" name="image3.png"/>
+                    <pic:cNvPicPr preferRelativeResize="0"/>
+                  </pic:nvPicPr>
+                  <pic:blipFill>
+                    <a:blip r:embed="rId13"/>
+                    <a:srcRect b="0" l="0" r="0" t="0"/>
+                    <a:stretch>
+                      <a:fillRect/>
+                    </a:stretch>
+                  </pic:blipFill>
+                  <pic:spPr>
+                    <a:xfrm>
+                      <a:off x="0" y="0"/>
+                      <a:ext cx="5943600" cy="3162300"/>
+                    </a:xfrm>
+                    <a:prstGeom prst="rect"/>
+                    <a:ln/>
+                  </pic:spPr>
+                </pic:pic>
+              </a:graphicData>
+            </a:graphic>
+          </wp:inline>
+        </w:drawing>
+      </w:r>
+      <w:r>
+        <w:rPr>
+          <w:rtl w:val="0"/>
+        </w:rPr>
+      </w:r>
+    </w:p>
+    <w:p>
+      <w:pPr>
+        <w:spacing w:line="480" w:lineRule="auto"/>
+        <w:ind w:left="0" w:firstLine="0"/>
+        <w:rPr>
+          <w:rFonts w:ascii="Times New Roman" w:cs="Times New Roman" w:eastAsia="Times New Roman" w:hAnsi="Times New Roman"/>
+          <w:b w:val="1"/>
+          <w:sz w:val="24"/>
+          <w:szCs w:val="24"/>
+        </w:rPr>
+      </w:pPr>
+      <w:r>
+        <w:rPr>
+          <w:rFonts w:ascii="Times New Roman" w:cs="Times New Roman" w:eastAsia="Times New Roman" w:hAnsi="Times New Roman"/>
+          <w:b w:val="1"/>
+          <w:sz w:val="24"/>
+          <w:szCs w:val="24"/>
+          <w:rtl w:val="0"/>
+        </w:rPr>
+        <w:t xml:space="preserve">Figure 8: Notch filter magnitude response</w:t>
+      </w:r>
+    </w:p>
+    <w:p>
+      <w:pPr>
+        <w:spacing w:line="480" w:lineRule="auto"/>
+        <w:ind w:left="0" w:firstLine="0"/>
+        <w:rPr>
+          <w:rFonts w:ascii="Times New Roman" w:cs="Times New Roman" w:eastAsia="Times New Roman" w:hAnsi="Times New Roman"/>
+          <w:sz w:val="24"/>
+          <w:szCs w:val="24"/>
+        </w:rPr>
+      </w:pPr>
+      <w:r>
+        <w:rPr>
+          <w:rFonts w:ascii="Times New Roman" w:cs="Times New Roman" w:eastAsia="Times New Roman" w:hAnsi="Times New Roman"/>
+          <w:sz w:val="24"/>
+          <w:szCs w:val="24"/>
+          <w:rtl w:val="0"/>
+        </w:rPr>
+        <w:t xml:space="preserve">Once the notch filter has been applied to the test dataset, the method for making the predictions continues the same process from above. We first find the MFCC’s from each test file and then compare these coefficients to the k means model for each speaker. The model that results in the smallest sum Euclidean distance becomes the predicted speaker for that test file. The results of this test are shown in figure 9.</w:t>
+      </w:r>
+    </w:p>
+    <w:p>
+      <w:pPr>
+        <w:spacing w:line="240" w:lineRule="auto"/>
+        <w:ind w:left="0" w:firstLine="0"/>
+        <w:jc w:val="center"/>
+        <w:rPr>
+          <w:rFonts w:ascii="Times New Roman" w:cs="Times New Roman" w:eastAsia="Times New Roman" w:hAnsi="Times New Roman"/>
+          <w:sz w:val="24"/>
+          <w:szCs w:val="24"/>
+        </w:rPr>
+      </w:pPr>
+      <w:r>
+        <w:rPr>
+          <w:rFonts w:ascii="Times New Roman" w:cs="Times New Roman" w:eastAsia="Times New Roman" w:hAnsi="Times New Roman"/>
+          <w:sz w:val="24"/>
+          <w:szCs w:val="24"/>
+        </w:rPr>
+        <w:drawing>
+          <wp:inline distB="114300" distT="114300" distL="114300" distR="114300">
+            <wp:extent cx="3886200" cy="2790825"/>
+            <wp:effectExtent b="0" l="0" r="0" t="0"/>
+            <wp:docPr id="3" name="image8.png"/>
+            <a:graphic>
+              <a:graphicData uri="http://schemas.openxmlformats.org/drawingml/2006/picture">
+                <pic:pic>
+                  <pic:nvPicPr>
+                    <pic:cNvPr id="0" name="image8.png"/>
+                    <pic:cNvPicPr preferRelativeResize="0"/>
+                  </pic:nvPicPr>
+                  <pic:blipFill>
+                    <a:blip r:embed="rId14"/>
+                    <a:srcRect b="0" l="0" r="0" t="0"/>
+                    <a:stretch>
+                      <a:fillRect/>
+                    </a:stretch>
+                  </pic:blipFill>
+                  <pic:spPr>
+                    <a:xfrm>
+                      <a:off x="0" y="0"/>
+                      <a:ext cx="3886200" cy="2790825"/>
+                    </a:xfrm>
+                    <a:prstGeom prst="rect"/>
+                    <a:ln/>
+                  </pic:spPr>
+                </pic:pic>
+              </a:graphicData>
+            </a:graphic>
+          </wp:inline>
+        </w:drawing>
+      </w:r>
+      <w:r>
+        <w:rPr>
+          <w:rtl w:val="0"/>
+        </w:rPr>
+      </w:r>
+    </w:p>
+    <w:p>
+      <w:pPr>
+        <w:spacing w:line="240" w:lineRule="auto"/>
+        <w:ind w:left="0" w:firstLine="0"/>
+        <w:jc w:val="center"/>
+        <w:rPr>
+          <w:rFonts w:ascii="Times New Roman" w:cs="Times New Roman" w:eastAsia="Times New Roman" w:hAnsi="Times New Roman"/>
+          <w:b w:val="1"/>
+          <w:sz w:val="24"/>
+          <w:szCs w:val="24"/>
+        </w:rPr>
+      </w:pPr>
+      <w:r>
+        <w:rPr>
+          <w:rFonts w:ascii="Times New Roman" w:cs="Times New Roman" w:eastAsia="Times New Roman" w:hAnsi="Times New Roman"/>
+          <w:b w:val="1"/>
+          <w:sz w:val="24"/>
+          <w:szCs w:val="24"/>
+          <w:rtl w:val="0"/>
+        </w:rPr>
+        <w:t xml:space="preserve">Figure 9: Notch filter speaker predictions</w:t>
+      </w:r>
+    </w:p>
+    <w:p>
+      <w:pPr>
+        <w:spacing w:line="480" w:lineRule="auto"/>
+        <w:ind w:left="0" w:firstLine="0"/>
+        <w:jc w:val="center"/>
+        <w:rPr>
+          <w:rFonts w:ascii="Times New Roman" w:cs="Times New Roman" w:eastAsia="Times New Roman" w:hAnsi="Times New Roman"/>
+          <w:b w:val="1"/>
+          <w:sz w:val="24"/>
+          <w:szCs w:val="24"/>
+        </w:rPr>
+      </w:pPr>
+      <w:r>
+        <w:rPr>
+          <w:rFonts w:ascii="Times New Roman" w:cs="Times New Roman" w:eastAsia="Times New Roman" w:hAnsi="Times New Roman"/>
+          <w:b w:val="1"/>
+          <w:sz w:val="24"/>
+          <w:szCs w:val="24"/>
+          <w:rtl w:val="0"/>
+        </w:rPr>
+        <w:t xml:space="preserve">Accuracy: 93.3% </w:t>
+      </w:r>
+    </w:p>
+    <w:p>
+      <w:pPr>
+        <w:spacing w:line="480" w:lineRule="auto"/>
+        <w:ind w:left="0" w:firstLine="720"/>
+        <w:rPr>
+          <w:rFonts w:ascii="Times New Roman" w:cs="Times New Roman" w:eastAsia="Times New Roman" w:hAnsi="Times New Roman"/>
+          <w:sz w:val="24"/>
+          <w:szCs w:val="24"/>
+        </w:rPr>
+      </w:pPr>
+      <w:r>
+        <w:rPr>
+          <w:rFonts w:ascii="Times New Roman" w:cs="Times New Roman" w:eastAsia="Times New Roman" w:hAnsi="Times New Roman"/>
+          <w:sz w:val="24"/>
+          <w:szCs w:val="24"/>
+          <w:rtl w:val="0"/>
+        </w:rPr>
+        <w:t xml:space="preserve">We see very similar results to those obtained in test 7. All of the test files with speakers saying the same word as in the training dataset, “zero”, are predicted correctly. The only test file that is not predicted correctly is the test file with a speaker saying something different from the training dataset. </w:t>
       </w:r>
     </w:p>
     <w:p>
@@ -2598,6 +2857,27 @@
           <w:rtl w:val="0"/>
         </w:rPr>
         <w:t xml:space="preserve">Conclusion</w:t>
+      </w:r>
+    </w:p>
+    <w:p>
+      <w:pPr>
+        <w:spacing w:line="480" w:lineRule="auto"/>
+        <w:ind w:left="0" w:firstLine="0"/>
+        <w:rPr>
+          <w:rFonts w:ascii="Times New Roman" w:cs="Times New Roman" w:eastAsia="Times New Roman" w:hAnsi="Times New Roman"/>
+          <w:sz w:val="24"/>
+          <w:szCs w:val="24"/>
+        </w:rPr>
+      </w:pPr>
+      <w:r>
+        <w:rPr>
+          <w:rFonts w:ascii="Times New Roman" w:cs="Times New Roman" w:eastAsia="Times New Roman" w:hAnsi="Times New Roman"/>
+          <w:sz w:val="24"/>
+          <w:szCs w:val="24"/>
+          <w:rtl w:val="0"/>
+        </w:rPr>
+        <w:tab/>
+        <w:t xml:space="preserve">This speaker recognition project utilized a lot of the concepts I learned this quarter in EEC 201 and required that I do some additional research to further my understanding. The preprocessing steps were quite straightforward and didn’t challenge my knowledge of signal processing too much. Tackling the problem of clustering was very conceptually challenging, especially considering our data could have more than 20 dimensions to consider. I was able to finish this step by making use of the Matlab k means clustering algorithm and extracting the centroid information. Making predictions on this data was not very difficult, since it only required finding the minimum value of a 1 dimensional array. In our prediction results we see that this program has a high degree of accuracy, especially when the training data and the testing data share the same spoken word or phrase. To improve the robustness of this algorithm I would try to improve the training dataset to include longer audio samples with full sentences or multiple words. This would generate a better model for our training speakers and likely lead to higher accuracy. </w:t>
       </w:r>
     </w:p>
     <w:sectPr>

</xml_diff>